<commit_message>
Fixed asImageFromHTTP test to use https.
</commit_message>
<xml_diff>
--- a/tests/org.obeonetwork.m2doc.tests/resources/imageServices/asImageFromHTTP/asImageFromHTTP-expected-generation.docx
+++ b/tests/org.obeonetwork.m2doc.tests/resources/imageServices/asImageFromHTTP/asImageFromHTTP-expected-generation.docx
@@ -37,12 +37,12 @@
         <w:drawing>
           <wp:inline distT="0" distR="0" distB="0" distL="0">
             <wp:extent cx="2489200" cy="685800"/>
-            <wp:docPr id="0" name="Drawing 0" descr="http://www.m2doc.org/images/logo_M2Doc.png"/>
+            <wp:docPr id="0" name="Drawing 0" descr="https://www.m2doc.org/images/logo_M2Doc.png"/>
             <a:graphic xmlns:a="http://schemas.openxmlformats.org/drawingml/2006/main">
               <a:graphicData uri="http://schemas.openxmlformats.org/drawingml/2006/picture">
                 <pic:pic xmlns:pic="http://schemas.openxmlformats.org/drawingml/2006/picture">
                   <pic:nvPicPr>
-                    <pic:cNvPr id="0" name="Picture 0" descr="http://www.m2doc.org/images/logo_M2Doc.png"/>
+                    <pic:cNvPr id="0" name="Picture 0" descr="https://www.m2doc.org/images/logo_M2Doc.png"/>
                     <pic:cNvPicPr>
                       <a:picLocks noChangeAspect="true"/>
                     </pic:cNvPicPr>

</xml_diff>